<commit_message>
added overal chart to S03
</commit_message>
<xml_diff>
--- a/Documentation/LIVING-DOCXs/SR03.docx
+++ b/Documentation/LIVING-DOCXs/SR03.docx
@@ -36,13 +36,23 @@
           <w:sz w:val="28"/>
         </w:rPr>
       </w:pPr>
+      <w:proofErr w:type="gramStart"/>
       <w:r>
         <w:rPr>
           <w:rFonts w:cs="Arial"/>
           <w:b/>
           <w:sz w:val="28"/>
         </w:rPr>
-        <w:t>for the</w:t>
+        <w:t>for</w:t>
+      </w:r>
+      <w:proofErr w:type="gramEnd"/>
+      <w:r>
+        <w:rPr>
+          <w:rFonts w:cs="Arial"/>
+          <w:b/>
+          <w:sz w:val="28"/>
+        </w:rPr>
+        <w:t xml:space="preserve"> the</w:t>
       </w:r>
     </w:p>
     <w:p>
@@ -100,6 +110,7 @@
           <w:sz w:val="28"/>
         </w:rPr>
       </w:pPr>
+      <w:proofErr w:type="gramStart"/>
       <w:r>
         <w:rPr>
           <w:rFonts w:cs="Arial"/>
@@ -108,6 +119,7 @@
         </w:rPr>
         <w:t>by</w:t>
       </w:r>
+      <w:proofErr w:type="gramEnd"/>
     </w:p>
     <w:p>
       <w:pPr>
@@ -182,6 +194,7 @@
           <w:sz w:val="28"/>
         </w:rPr>
       </w:pPr>
+      <w:proofErr w:type="gramStart"/>
       <w:r>
         <w:rPr>
           <w:rFonts w:cs="Arial"/>
@@ -190,6 +203,7 @@
         </w:rPr>
         <w:t>of</w:t>
       </w:r>
+      <w:proofErr w:type="gramEnd"/>
     </w:p>
     <w:p>
       <w:pPr>
@@ -436,10 +450,52 @@
         <w:t xml:space="preserve">This was the major task associated with this sprint. It included every layer of the stack; client side, server side, and database. </w:t>
       </w:r>
       <w:r>
-        <w:t xml:space="preserve">The goal of this task was to have a user enter a git repo URL and have the application clone it. </w:t>
-      </w:r>
-      <w:r>
-        <w:t>The tasks were split up as follows: Nate worked on the git wrapper service that allowed the application to clone git repositories through node. Spencer worked on the server api routing and database objects. Dylan worked on the front end UI that allowed the user to enter a git repository URL that is checked for formatting.</w:t>
+        <w:t xml:space="preserve">The goal of this task was to have a user enter a </w:t>
+      </w:r>
+      <w:proofErr w:type="spellStart"/>
+      <w:r>
+        <w:t>git</w:t>
+      </w:r>
+      <w:proofErr w:type="spellEnd"/>
+      <w:r>
+        <w:t xml:space="preserve"> repo URL and have the application clone it. </w:t>
+      </w:r>
+      <w:r>
+        <w:t xml:space="preserve">The tasks were split up as follows: Nate worked on the </w:t>
+      </w:r>
+      <w:proofErr w:type="spellStart"/>
+      <w:r>
+        <w:t>git</w:t>
+      </w:r>
+      <w:proofErr w:type="spellEnd"/>
+      <w:r>
+        <w:t xml:space="preserve"> wrapper service that allowed the application to clone </w:t>
+      </w:r>
+      <w:proofErr w:type="spellStart"/>
+      <w:r>
+        <w:t>git</w:t>
+      </w:r>
+      <w:proofErr w:type="spellEnd"/>
+      <w:r>
+        <w:t xml:space="preserve"> repositories through node. Spencer worked on the server </w:t>
+      </w:r>
+      <w:proofErr w:type="spellStart"/>
+      <w:proofErr w:type="gramStart"/>
+      <w:r>
+        <w:t>api</w:t>
+      </w:r>
+      <w:proofErr w:type="spellEnd"/>
+      <w:proofErr w:type="gramEnd"/>
+      <w:r>
+        <w:t xml:space="preserve"> routing and database objects. Dylan worked on the front end UI that allowed the user to enter a </w:t>
+      </w:r>
+      <w:proofErr w:type="spellStart"/>
+      <w:r>
+        <w:t>git</w:t>
+      </w:r>
+      <w:proofErr w:type="spellEnd"/>
+      <w:r>
+        <w:t xml:space="preserve"> repository URL that is checked for formatting.</w:t>
       </w:r>
     </w:p>
     <w:p>
@@ -486,7 +542,15 @@
         <w:t>r</w:t>
       </w:r>
       <w:r>
-        <w:t xml:space="preserve"> Crk. He was satisfied with our progress and wants us to continue on our effort.</w:t>
+        <w:t xml:space="preserve"> </w:t>
+      </w:r>
+      <w:proofErr w:type="spellStart"/>
+      <w:r>
+        <w:t>Crk</w:t>
+      </w:r>
+      <w:proofErr w:type="spellEnd"/>
+      <w:r>
+        <w:t>. He was satisfied with our progress and wants us to continue on our effort.</w:t>
       </w:r>
     </w:p>
     <w:p>
@@ -497,7 +561,23 @@
         <w:t xml:space="preserve">The major risks that were mitigated this sprint were knowledge of the tech stack used. </w:t>
       </w:r>
       <w:r>
-        <w:t xml:space="preserve">Some major speed bumps were finding a proper NodeJS git wrapper that </w:t>
+        <w:t xml:space="preserve">Some major speed bumps were finding a proper </w:t>
+      </w:r>
+      <w:proofErr w:type="spellStart"/>
+      <w:r>
+        <w:t>NodeJS</w:t>
+      </w:r>
+      <w:proofErr w:type="spellEnd"/>
+      <w:r>
+        <w:t xml:space="preserve"> </w:t>
+      </w:r>
+      <w:proofErr w:type="spellStart"/>
+      <w:r>
+        <w:t>git</w:t>
+      </w:r>
+      <w:proofErr w:type="spellEnd"/>
+      <w:r>
+        <w:t xml:space="preserve"> wrapper that </w:t>
       </w:r>
       <w:r>
         <w:t>were</w:t>
@@ -602,12 +682,20 @@
           <w:b/>
         </w:rPr>
       </w:pPr>
+    </w:p>
+    <w:p>
+      <w:pPr>
+        <w:spacing w:after="160" w:line="259" w:lineRule="auto"/>
+        <w:rPr>
+          <w:b/>
+        </w:rPr>
+      </w:pPr>
       <w:r>
         <w:rPr>
           <w:noProof/>
         </w:rPr>
         <w:drawing>
-          <wp:inline distT="0" distB="0" distL="0" distR="0" wp14:anchorId="5EA2D2A8" wp14:editId="4C7BE227">
+          <wp:inline distT="0" distB="0" distL="0" distR="0" wp14:anchorId="00DFCA73" wp14:editId="32A1187D">
             <wp:extent cx="5943600" cy="2693035"/>
             <wp:effectExtent l="0" t="0" r="0" b="12065"/>
             <wp:docPr id="1" name="Chart 1"/>
@@ -620,14 +708,8 @@
           </wp:inline>
         </w:drawing>
       </w:r>
-    </w:p>
-    <w:p>
-      <w:pPr>
-        <w:spacing w:after="160" w:line="259" w:lineRule="auto"/>
-        <w:rPr>
-          <w:b/>
-        </w:rPr>
-      </w:pPr>
+      <w:bookmarkStart w:id="0" w:name="_GoBack"/>
+      <w:bookmarkEnd w:id="0"/>
     </w:p>
     <w:p>
       <w:pPr>
@@ -977,8 +1059,13 @@
     </w:p>
     <w:p>
       <w:r>
-        <w:t>Dylan Williams</w:t>
-      </w:r>
+        <w:t xml:space="preserve">Dylan </w:t>
+      </w:r>
+      <w:proofErr w:type="gramStart"/>
+      <w:r>
+        <w:t>Williams</w:t>
+      </w:r>
+      <w:proofErr w:type="gramEnd"/>
       <w:r>
         <w:tab/>
       </w:r>
@@ -1080,7 +1167,7 @@
           <w:rPr>
             <w:noProof/>
           </w:rPr>
-          <w:t>3</w:t>
+          <w:t>2</w:t>
         </w:r>
         <w:r>
           <w:rPr>
@@ -1105,8 +1192,6 @@
     <w:pPr>
       <w:pStyle w:val="Footer"/>
     </w:pPr>
-    <w:bookmarkStart w:id="0" w:name="_GoBack"/>
-    <w:bookmarkEnd w:id="0"/>
   </w:p>
 </w:ftr>
 </file>
@@ -2011,6 +2096,9 @@
                 <c:pt idx="1">
                   <c:v>532</c:v>
                 </c:pt>
+                <c:pt idx="2">
+                  <c:v>481</c:v>
+                </c:pt>
               </c:numCache>
             </c:numRef>
           </c:val>
@@ -2191,11 +2279,11 @@
           <c:showBubbleSize val="0"/>
         </c:dLbls>
         <c:smooth val="0"/>
-        <c:axId val="353422856"/>
-        <c:axId val="353420504"/>
+        <c:axId val="324782608"/>
+        <c:axId val="324781824"/>
       </c:lineChart>
       <c:catAx>
-        <c:axId val="353422856"/>
+        <c:axId val="324782608"/>
         <c:scaling>
           <c:orientation val="minMax"/>
         </c:scaling>
@@ -2315,7 +2403,7 @@
             <a:endParaRPr lang="en-US"/>
           </a:p>
         </c:txPr>
-        <c:crossAx val="353420504"/>
+        <c:crossAx val="324781824"/>
         <c:crosses val="autoZero"/>
         <c:auto val="1"/>
         <c:lblAlgn val="ctr"/>
@@ -2324,7 +2412,7 @@
         <c:noMultiLvlLbl val="0"/>
       </c:catAx>
       <c:valAx>
-        <c:axId val="353420504"/>
+        <c:axId val="324781824"/>
         <c:scaling>
           <c:orientation val="minMax"/>
         </c:scaling>
@@ -2477,7 +2565,7 @@
             <a:endParaRPr lang="en-US"/>
           </a:p>
         </c:txPr>
-        <c:crossAx val="353422856"/>
+        <c:crossAx val="324782608"/>
         <c:crosses val="autoZero"/>
         <c:crossBetween val="between"/>
       </c:valAx>
@@ -2660,7 +2748,7 @@
           <c:order val="1"/>
           <c:tx>
             <c:strRef>
-              <c:f>[TeamEffort.xlsm]Product!$A$13</c:f>
+              <c:f>Product!$A$13</c:f>
               <c:strCache>
                 <c:ptCount val="1"/>
                 <c:pt idx="0">
@@ -2681,7 +2769,7 @@
           <c:invertIfNegative val="0"/>
           <c:val>
             <c:numRef>
-              <c:f>[TeamEffort.xlsm]Product!$C$17:$Y$17</c:f>
+              <c:f>Product!$C$17:$Y$17</c:f>
               <c:numCache>
                 <c:formatCode>0.00</c:formatCode>
                 <c:ptCount val="23"/>
@@ -2763,7 +2851,7 @@
           <c:order val="2"/>
           <c:tx>
             <c:strRef>
-              <c:f>[TeamEffort.xlsm]Product!$A$7</c:f>
+              <c:f>Product!$A$7</c:f>
               <c:strCache>
                 <c:ptCount val="1"/>
                 <c:pt idx="0">
@@ -2784,7 +2872,7 @@
           <c:invertIfNegative val="0"/>
           <c:cat>
             <c:numRef>
-              <c:f>[TeamEffort.xlsm]Product!$C$5:$Y$5</c:f>
+              <c:f>Product!$C$5:$Y$5</c:f>
               <c:numCache>
                 <c:formatCode>[$-409]dd\-mmm;@</c:formatCode>
                 <c:ptCount val="23"/>
@@ -2862,7 +2950,7 @@
           </c:cat>
           <c:val>
             <c:numRef>
-              <c:f>[TeamEffort.xlsm]Product!$C$11:$M$11,[TeamEffort.xlsm]Product!$N$11:$Y$11</c:f>
+              <c:f>(Product!$C$11:$M$11,Product!$N$11:$Y$11)</c:f>
               <c:numCache>
                 <c:formatCode>0.00</c:formatCode>
                 <c:ptCount val="23"/>
@@ -2888,10 +2976,10 @@
                   <c:v>28.003</c:v>
                 </c:pt>
                 <c:pt idx="7">
-                  <c:v>0</c:v>
+                  <c:v>28</c:v>
                 </c:pt>
                 <c:pt idx="8">
-                  <c:v>0</c:v>
+                  <c:v>22</c:v>
                 </c:pt>
                 <c:pt idx="9">
                   <c:v>0</c:v>
@@ -2949,8 +3037,8 @@
         </c:dLbls>
         <c:gapWidth val="150"/>
         <c:overlap val="100"/>
-        <c:axId val="353424032"/>
-        <c:axId val="353424816"/>
+        <c:axId val="324782216"/>
+        <c:axId val="324783000"/>
       </c:barChart>
       <c:lineChart>
         <c:grouping val="standard"/>
@@ -2960,7 +3048,7 @@
           <c:order val="0"/>
           <c:tx>
             <c:strRef>
-              <c:f>[TeamEffort.xlsm]Product!$A$25</c:f>
+              <c:f>Product!$A$25</c:f>
               <c:strCache>
                 <c:ptCount val="1"/>
                 <c:pt idx="0">
@@ -2984,7 +3072,7 @@
           </c:marker>
           <c:val>
             <c:numRef>
-              <c:f>[TeamEffort.xlsm]Product!$C$29:$Y$29</c:f>
+              <c:f>Product!$C$29:$Y$29</c:f>
               <c:numCache>
                 <c:formatCode>0.00</c:formatCode>
                 <c:ptCount val="23"/>
@@ -3010,52 +3098,52 @@
                   <c:v>14.732857142857144</c:v>
                 </c:pt>
                 <c:pt idx="7">
-                  <c:v>12.891250000000001</c:v>
+                  <c:v>16.391249999999999</c:v>
                 </c:pt>
                 <c:pt idx="8">
-                  <c:v>11.45888888888889</c:v>
+                  <c:v>17.014444444444443</c:v>
                 </c:pt>
                 <c:pt idx="9">
-                  <c:v>10.313000000000001</c:v>
+                  <c:v>15.312999999999999</c:v>
                 </c:pt>
                 <c:pt idx="10">
-                  <c:v>9.3754545454545468</c:v>
+                  <c:v>13.92090909090909</c:v>
                 </c:pt>
                 <c:pt idx="11">
-                  <c:v>8.5941666666666681</c:v>
+                  <c:v>12.760833333333332</c:v>
                 </c:pt>
                 <c:pt idx="12">
-                  <c:v>7.933076923076924</c:v>
+                  <c:v>11.779230769230768</c:v>
                 </c:pt>
                 <c:pt idx="13">
-                  <c:v>7.366428571428572</c:v>
+                  <c:v>10.937857142857142</c:v>
                 </c:pt>
                 <c:pt idx="14">
-                  <c:v>6.8753333333333337</c:v>
+                  <c:v>10.208666666666666</c:v>
                 </c:pt>
                 <c:pt idx="15">
-                  <c:v>6.4456250000000006</c:v>
+                  <c:v>9.5706249999999997</c:v>
                 </c:pt>
                 <c:pt idx="16">
-                  <c:v>6.0664705882352949</c:v>
+                  <c:v>9.0076470588235296</c:v>
                 </c:pt>
                 <c:pt idx="17">
-                  <c:v>5.7294444444444448</c:v>
+                  <c:v>8.5072222222222216</c:v>
                 </c:pt>
                 <c:pt idx="18">
-                  <c:v>5.4278947368421058</c:v>
+                  <c:v>8.0594736842105252</c:v>
                 </c:pt>
                 <c:pt idx="19">
-                  <c:v>5.1565000000000003</c:v>
+                  <c:v>7.6564999999999994</c:v>
                 </c:pt>
                 <c:pt idx="20">
-                  <c:v>4.9109523809523816</c:v>
+                  <c:v>7.2919047619047621</c:v>
                 </c:pt>
                 <c:pt idx="21">
-                  <c:v>4.6877272727272734</c:v>
+                  <c:v>6.960454545454545</c:v>
                 </c:pt>
                 <c:pt idx="22">
-                  <c:v>4.4839130434782613</c:v>
+                  <c:v>6.6578260869565211</c:v>
                 </c:pt>
               </c:numCache>
             </c:numRef>
@@ -3072,11 +3160,11 @@
         </c:dLbls>
         <c:marker val="1"/>
         <c:smooth val="0"/>
-        <c:axId val="353424032"/>
-        <c:axId val="353424816"/>
+        <c:axId val="324782216"/>
+        <c:axId val="324783000"/>
       </c:lineChart>
       <c:catAx>
-        <c:axId val="353424032"/>
+        <c:axId val="324782216"/>
         <c:scaling>
           <c:orientation val="minMax"/>
         </c:scaling>
@@ -3174,7 +3262,7 @@
             <a:endParaRPr lang="en-US"/>
           </a:p>
         </c:txPr>
-        <c:crossAx val="353424816"/>
+        <c:crossAx val="324783000"/>
         <c:crosses val="autoZero"/>
         <c:auto val="0"/>
         <c:lblAlgn val="ctr"/>
@@ -3182,7 +3270,7 @@
         <c:noMultiLvlLbl val="0"/>
       </c:catAx>
       <c:valAx>
-        <c:axId val="353424816"/>
+        <c:axId val="324783000"/>
         <c:scaling>
           <c:orientation val="minMax"/>
         </c:scaling>
@@ -3292,7 +3380,7 @@
             <a:endParaRPr lang="en-US"/>
           </a:p>
         </c:txPr>
-        <c:crossAx val="353424032"/>
+        <c:crossAx val="324782216"/>
         <c:crosses val="autoZero"/>
         <c:crossBetween val="between"/>
       </c:valAx>
@@ -3667,8 +3755,8 @@
         </c:dLbls>
         <c:gapWidth val="150"/>
         <c:overlap val="100"/>
-        <c:axId val="353425600"/>
-        <c:axId val="353418152"/>
+        <c:axId val="324783784"/>
+        <c:axId val="324784176"/>
       </c:barChart>
       <c:lineChart>
         <c:grouping val="standard"/>
@@ -3763,11 +3851,11 @@
         </c:dLbls>
         <c:marker val="1"/>
         <c:smooth val="0"/>
-        <c:axId val="353425600"/>
-        <c:axId val="353418152"/>
+        <c:axId val="324783784"/>
+        <c:axId val="324784176"/>
       </c:lineChart>
       <c:catAx>
-        <c:axId val="353425600"/>
+        <c:axId val="324783784"/>
         <c:scaling>
           <c:orientation val="minMax"/>
         </c:scaling>
@@ -3865,7 +3953,7 @@
             <a:endParaRPr lang="en-US"/>
           </a:p>
         </c:txPr>
-        <c:crossAx val="353418152"/>
+        <c:crossAx val="324784176"/>
         <c:crosses val="autoZero"/>
         <c:auto val="0"/>
         <c:lblAlgn val="ctr"/>
@@ -3873,7 +3961,7 @@
         <c:noMultiLvlLbl val="1"/>
       </c:catAx>
       <c:valAx>
-        <c:axId val="353418152"/>
+        <c:axId val="324784176"/>
         <c:scaling>
           <c:orientation val="minMax"/>
         </c:scaling>
@@ -3979,7 +4067,7 @@
             <a:endParaRPr lang="en-US"/>
           </a:p>
         </c:txPr>
-        <c:crossAx val="353425600"/>
+        <c:crossAx val="324783784"/>
         <c:crosses val="autoZero"/>
         <c:crossBetween val="between"/>
       </c:valAx>
@@ -4356,8 +4444,8 @@
         </c:dLbls>
         <c:gapWidth val="150"/>
         <c:overlap val="100"/>
-        <c:axId val="353418936"/>
-        <c:axId val="353419328"/>
+        <c:axId val="324788096"/>
+        <c:axId val="324780648"/>
       </c:barChart>
       <c:lineChart>
         <c:grouping val="standard"/>
@@ -4452,11 +4540,11 @@
         </c:dLbls>
         <c:marker val="1"/>
         <c:smooth val="0"/>
-        <c:axId val="353418936"/>
-        <c:axId val="353419328"/>
+        <c:axId val="324788096"/>
+        <c:axId val="324780648"/>
       </c:lineChart>
       <c:catAx>
-        <c:axId val="353418936"/>
+        <c:axId val="324788096"/>
         <c:scaling>
           <c:orientation val="minMax"/>
         </c:scaling>
@@ -4554,7 +4642,7 @@
             <a:endParaRPr lang="en-US"/>
           </a:p>
         </c:txPr>
-        <c:crossAx val="353419328"/>
+        <c:crossAx val="324780648"/>
         <c:crosses val="autoZero"/>
         <c:auto val="1"/>
         <c:lblAlgn val="ctr"/>
@@ -4562,7 +4650,7 @@
         <c:noMultiLvlLbl val="1"/>
       </c:catAx>
       <c:valAx>
-        <c:axId val="353419328"/>
+        <c:axId val="324780648"/>
         <c:scaling>
           <c:orientation val="minMax"/>
           <c:max val="20"/>
@@ -4670,7 +4758,7 @@
             <a:endParaRPr lang="en-US"/>
           </a:p>
         </c:txPr>
-        <c:crossAx val="353418936"/>
+        <c:crossAx val="324788096"/>
         <c:crosses val="autoZero"/>
         <c:crossBetween val="between"/>
         <c:majorUnit val="5"/>
@@ -5049,8 +5137,8 @@
         </c:dLbls>
         <c:gapWidth val="150"/>
         <c:overlap val="100"/>
-        <c:axId val="348159992"/>
-        <c:axId val="348163520"/>
+        <c:axId val="319984432"/>
+        <c:axId val="319977768"/>
       </c:barChart>
       <c:lineChart>
         <c:grouping val="standard"/>
@@ -5145,11 +5233,11 @@
         </c:dLbls>
         <c:marker val="1"/>
         <c:smooth val="0"/>
-        <c:axId val="348159992"/>
-        <c:axId val="348163520"/>
+        <c:axId val="319984432"/>
+        <c:axId val="319977768"/>
       </c:lineChart>
       <c:catAx>
-        <c:axId val="348159992"/>
+        <c:axId val="319984432"/>
         <c:scaling>
           <c:orientation val="minMax"/>
         </c:scaling>
@@ -5247,7 +5335,7 @@
             <a:endParaRPr lang="en-US"/>
           </a:p>
         </c:txPr>
-        <c:crossAx val="348163520"/>
+        <c:crossAx val="319977768"/>
         <c:crosses val="autoZero"/>
         <c:auto val="1"/>
         <c:lblAlgn val="ctr"/>
@@ -5255,7 +5343,7 @@
         <c:noMultiLvlLbl val="1"/>
       </c:catAx>
       <c:valAx>
-        <c:axId val="348163520"/>
+        <c:axId val="319977768"/>
         <c:scaling>
           <c:orientation val="minMax"/>
           <c:max val="20"/>
@@ -5363,7 +5451,7 @@
             <a:endParaRPr lang="en-US"/>
           </a:p>
         </c:txPr>
-        <c:crossAx val="348159992"/>
+        <c:crossAx val="319984432"/>
         <c:crosses val="autoZero"/>
         <c:crossBetween val="between"/>
         <c:majorUnit val="5"/>
@@ -5742,8 +5830,8 @@
         </c:dLbls>
         <c:gapWidth val="150"/>
         <c:overlap val="100"/>
-        <c:axId val="348161168"/>
-        <c:axId val="348163912"/>
+        <c:axId val="319980120"/>
+        <c:axId val="319985216"/>
       </c:barChart>
       <c:lineChart>
         <c:grouping val="standard"/>
@@ -5838,11 +5926,11 @@
         </c:dLbls>
         <c:marker val="1"/>
         <c:smooth val="0"/>
-        <c:axId val="348161168"/>
-        <c:axId val="348163912"/>
+        <c:axId val="319980120"/>
+        <c:axId val="319985216"/>
       </c:lineChart>
       <c:catAx>
-        <c:axId val="348161168"/>
+        <c:axId val="319980120"/>
         <c:scaling>
           <c:orientation val="minMax"/>
         </c:scaling>
@@ -5940,7 +6028,7 @@
             <a:endParaRPr lang="en-US"/>
           </a:p>
         </c:txPr>
-        <c:crossAx val="348163912"/>
+        <c:crossAx val="319985216"/>
         <c:crosses val="autoZero"/>
         <c:auto val="1"/>
         <c:lblAlgn val="ctr"/>
@@ -5948,7 +6036,7 @@
         <c:noMultiLvlLbl val="1"/>
       </c:catAx>
       <c:valAx>
-        <c:axId val="348163912"/>
+        <c:axId val="319985216"/>
         <c:scaling>
           <c:orientation val="minMax"/>
           <c:max val="20"/>
@@ -6056,7 +6144,7 @@
             <a:endParaRPr lang="en-US"/>
           </a:p>
         </c:txPr>
-        <c:crossAx val="348161168"/>
+        <c:crossAx val="319980120"/>
         <c:crosses val="autoZero"/>
         <c:crossBetween val="between"/>
         <c:majorUnit val="5"/>
@@ -10356,7 +10444,7 @@
 </file>
 
 <file path=customXml/itemProps1.xml><?xml version="1.0" encoding="utf-8"?>
-<ds:datastoreItem xmlns:ds="http://schemas.openxmlformats.org/officeDocument/2006/customXml" ds:itemID="{A56D88CE-6518-42C4-9C5D-B98F883F8592}">
+<ds:datastoreItem xmlns:ds="http://schemas.openxmlformats.org/officeDocument/2006/customXml" ds:itemID="{4C1F49F1-E77C-40FA-9F5C-4AA102E68F81}">
   <ds:schemaRefs>
     <ds:schemaRef ds:uri="http://schemas.openxmlformats.org/officeDocument/2006/bibliography"/>
   </ds:schemaRefs>

</xml_diff>

<commit_message>
fixed master timesheet and finished status report 3
</commit_message>
<xml_diff>
--- a/Documentation/LIVING-DOCXs/SR03.docx
+++ b/Documentation/LIVING-DOCXs/SR03.docx
@@ -387,7 +387,7 @@
         <w:t xml:space="preserve">During sprint </w:t>
       </w:r>
       <w:r>
-        <w:t>2</w:t>
+        <w:t>3</w:t>
       </w:r>
       <w:r>
         <w:t>, our</w:t>
@@ -396,22 +396,25 @@
         <w:t xml:space="preserve"> team had </w:t>
       </w:r>
       <w:r>
-        <w:t>44</w:t>
+        <w:t>49.00</w:t>
       </w:r>
       <w:r>
         <w:t xml:space="preserve"> total hours estimated for the sprint.</w:t>
       </w:r>
       <w:r>
-        <w:t xml:space="preserve"> The hours primarily were all project based with very minor work done on class paperwork</w:t>
+        <w:t xml:space="preserve"> The hours primarily were all pr</w:t>
+      </w:r>
+      <w:r>
+        <w:t>oject based with very minor work to be done for status reports and sprint planning</w:t>
       </w:r>
       <w:r>
         <w:t xml:space="preserve">. The total time we spent </w:t>
       </w:r>
       <w:r>
-        <w:t>40.07</w:t>
-      </w:r>
-      <w:r>
-        <w:t xml:space="preserve"> hours and we completed all the task</w:t>
+        <w:t xml:space="preserve">50.00 </w:t>
+      </w:r>
+      <w:r>
+        <w:t>hours and we completed all the task</w:t>
       </w:r>
       <w:r>
         <w:t>s we scheduled for this sprint.</w:t>
@@ -435,7 +438,15 @@
         </w:numPr>
       </w:pPr>
       <w:r>
-        <w:t>Add Repository Functionality</w:t>
+        <w:t xml:space="preserve">Back end </w:t>
+      </w:r>
+      <w:proofErr w:type="spellStart"/>
+      <w:r>
+        <w:t>fileView</w:t>
+      </w:r>
+      <w:proofErr w:type="spellEnd"/>
+      <w:r>
+        <w:t xml:space="preserve"> Code Completed</w:t>
       </w:r>
     </w:p>
     <w:p>
@@ -447,55 +458,7 @@
         </w:numPr>
       </w:pPr>
       <w:r>
-        <w:t xml:space="preserve">This was the major task associated with this sprint. It included every layer of the stack; client side, server side, and database. </w:t>
-      </w:r>
-      <w:r>
-        <w:t xml:space="preserve">The goal of this task was to have a user enter a </w:t>
-      </w:r>
-      <w:proofErr w:type="spellStart"/>
-      <w:r>
-        <w:t>git</w:t>
-      </w:r>
-      <w:proofErr w:type="spellEnd"/>
-      <w:r>
-        <w:t xml:space="preserve"> repo URL and have the application clone it. </w:t>
-      </w:r>
-      <w:r>
-        <w:t xml:space="preserve">The tasks were split up as follows: Nate worked on the </w:t>
-      </w:r>
-      <w:proofErr w:type="spellStart"/>
-      <w:r>
-        <w:t>git</w:t>
-      </w:r>
-      <w:proofErr w:type="spellEnd"/>
-      <w:r>
-        <w:t xml:space="preserve"> wrapper service that allowed the application to clone </w:t>
-      </w:r>
-      <w:proofErr w:type="spellStart"/>
-      <w:r>
-        <w:t>git</w:t>
-      </w:r>
-      <w:proofErr w:type="spellEnd"/>
-      <w:r>
-        <w:t xml:space="preserve"> repositories through node. Spencer worked on the server </w:t>
-      </w:r>
-      <w:proofErr w:type="spellStart"/>
-      <w:proofErr w:type="gramStart"/>
-      <w:r>
-        <w:t>api</w:t>
-      </w:r>
-      <w:proofErr w:type="spellEnd"/>
-      <w:proofErr w:type="gramEnd"/>
-      <w:r>
-        <w:t xml:space="preserve"> routing and database objects. Dylan worked on the front end UI that allowed the user to enter a </w:t>
-      </w:r>
-      <w:proofErr w:type="spellStart"/>
-      <w:r>
-        <w:t>git</w:t>
-      </w:r>
-      <w:proofErr w:type="spellEnd"/>
-      <w:r>
-        <w:t xml:space="preserve"> repository URL that is checked for formatting.</w:t>
+        <w:t>This was 1 of 2 major tasks we had planned for this sprint. This built off of checking out a repository and added functionality to view the repository in the tree like structure in a web browser. Spencer worked on the back-end portion obtaining all the information when a specific API is hit.</w:t>
       </w:r>
     </w:p>
     <w:p>
@@ -507,7 +470,15 @@
         </w:numPr>
       </w:pPr>
       <w:r>
-        <w:t>Status Report Document</w:t>
+        <w:t xml:space="preserve">Front End </w:t>
+      </w:r>
+      <w:proofErr w:type="spellStart"/>
+      <w:r>
+        <w:t>fileView</w:t>
+      </w:r>
+      <w:proofErr w:type="spellEnd"/>
+      <w:r>
+        <w:t xml:space="preserve"> Code Completed</w:t>
       </w:r>
     </w:p>
     <w:p>
@@ -519,10 +490,100 @@
         </w:numPr>
       </w:pPr>
       <w:r>
-        <w:t>This was a tasks to compile a status report for the first sprint. Nate had primary responsibility with Dylan aiding in obtaining the graphs.</w:t>
+        <w:t xml:space="preserve">This was 2 of 2 of the major tasks we had planned for this sprint. This build off of the back end </w:t>
+      </w:r>
+      <w:proofErr w:type="spellStart"/>
+      <w:r>
+        <w:t>fileView</w:t>
+      </w:r>
+      <w:proofErr w:type="spellEnd"/>
+      <w:r>
+        <w:t xml:space="preserve"> code. It made and API call to the server side which then took a JSON object that it returned. </w:t>
+      </w:r>
+      <w:r>
+        <w:t>It then used that JSON object to build a view of the repository in a</w:t>
+      </w:r>
+      <w:r>
+        <w:t>n</w:t>
+      </w:r>
+      <w:r>
+        <w:t xml:space="preserve"> expandable tree format. Dylan was the primary contributor of this effort.</w:t>
       </w:r>
     </w:p>
     <w:p>
+      <w:pPr>
+        <w:pStyle w:val="ListParagraph"/>
+        <w:numPr>
+          <w:ilvl w:val="0"/>
+          <w:numId w:val="1"/>
+        </w:numPr>
+      </w:pPr>
+      <w:r>
+        <w:t>Compiled Domain Definitions</w:t>
+      </w:r>
+    </w:p>
+    <w:p>
+      <w:pPr>
+        <w:pStyle w:val="ListParagraph"/>
+        <w:numPr>
+          <w:ilvl w:val="1"/>
+          <w:numId w:val="1"/>
+        </w:numPr>
+      </w:pPr>
+      <w:r>
+        <w:t>Nate was assigned the task to research and document our domain objects. This was to start a living document that we can append to now that we are starting to see what we need. The idea behind this is so we have quick reference to the relations of our objects without having to sift through code.</w:t>
+      </w:r>
+    </w:p>
+    <w:p>
+      <w:pPr>
+        <w:pStyle w:val="ListParagraph"/>
+        <w:numPr>
+          <w:ilvl w:val="0"/>
+          <w:numId w:val="1"/>
+        </w:numPr>
+      </w:pPr>
+      <w:r>
+        <w:t>Configure Jenkins</w:t>
+      </w:r>
+    </w:p>
+    <w:p>
+      <w:pPr>
+        <w:pStyle w:val="ListParagraph"/>
+        <w:numPr>
+          <w:ilvl w:val="1"/>
+          <w:numId w:val="1"/>
+        </w:numPr>
+      </w:pPr>
+      <w:r>
+        <w:t>Jenkins is a</w:t>
+      </w:r>
+      <w:r>
+        <w:t>n</w:t>
+      </w:r>
+      <w:r>
+        <w:t xml:space="preserve"> automated testing and delivery suite. Nate was in charge of setting this up to the point where every time our master </w:t>
+      </w:r>
+      <w:proofErr w:type="spellStart"/>
+      <w:r>
+        <w:t>bitbucket</w:t>
+      </w:r>
+      <w:proofErr w:type="spellEnd"/>
+      <w:r>
+        <w:t xml:space="preserve"> build </w:t>
+      </w:r>
+      <w:r>
+        <w:t>was</w:t>
+      </w:r>
+      <w:r>
+        <w:t xml:space="preserve"> updated, it would build the project and deploy it onto our server. This allows for our client to have access to the most up-to-date code and also allows the team members to see what big changes are being made without having to deploy locally.</w:t>
+      </w:r>
+    </w:p>
+    <w:p>
+      <w:pPr>
+        <w:pStyle w:val="ListParagraph"/>
+      </w:pPr>
+    </w:p>
+    <w:p>
       <w:r>
         <w:t xml:space="preserve">After the </w:t>
       </w:r>
@@ -550,7 +611,10 @@
       </w:r>
       <w:proofErr w:type="spellEnd"/>
       <w:r>
-        <w:t>. He was satisfied with our progress and wants us to continue on our effort.</w:t>
+        <w:t>. He was satisfied with our progress and wan</w:t>
+      </w:r>
+      <w:r>
+        <w:t xml:space="preserve">ts us to continue on our effort towards a final prototype. </w:t>
       </w:r>
     </w:p>
     <w:p>
@@ -558,35 +622,27 @@
         <w:ind w:firstLine="720"/>
       </w:pPr>
       <w:r>
-        <w:t xml:space="preserve">The major risks that were mitigated this sprint were knowledge of the tech stack used. </w:t>
-      </w:r>
-      <w:r>
-        <w:t xml:space="preserve">Some major speed bumps were finding a proper </w:t>
+        <w:t xml:space="preserve">The major risks that were mitigated this sprint were knowledge of </w:t>
+      </w:r>
+      <w:r>
+        <w:t xml:space="preserve">our tech stack along with how to integrate it with </w:t>
       </w:r>
       <w:proofErr w:type="spellStart"/>
       <w:r>
-        <w:t>NodeJS</w:t>
+        <w:t>git</w:t>
       </w:r>
       <w:proofErr w:type="spellEnd"/>
       <w:r>
-        <w:t xml:space="preserve"> </w:t>
-      </w:r>
-      <w:proofErr w:type="spellStart"/>
-      <w:r>
-        <w:t>git</w:t>
-      </w:r>
-      <w:proofErr w:type="spellEnd"/>
-      <w:r>
-        <w:t xml:space="preserve"> wrapper that </w:t>
-      </w:r>
-      <w:r>
-        <w:t>were</w:t>
-      </w:r>
-      <w:r>
-        <w:t xml:space="preserve"> well documented for use. Nate was able to get a repository cloned through node but was unable to write tests due to complexity. </w:t>
-      </w:r>
-      <w:r>
-        <w:t>Our team plans to have paired programming sessions to better problem solve this tricky situation.</w:t>
+        <w:t xml:space="preserve">. </w:t>
+      </w:r>
+      <w:r>
+        <w:t xml:space="preserve">We used all of our communication techniques to stay in tuned with each other and help each other when needed. </w:t>
+      </w:r>
+      <w:r>
+        <w:t>We really didn’t have too many problems getting it to work and we were able to write some elegant code to piece it all together</w:t>
+      </w:r>
+      <w:r>
+        <w:t>.</w:t>
       </w:r>
     </w:p>
     <w:p>
@@ -594,13 +650,8 @@
         <w:ind w:firstLine="720"/>
       </w:pPr>
       <w:r>
-        <w:t xml:space="preserve">As a team we also sat down and re-groomed our entire backlog. Adding new items and re-evaluating original estimates on the current tasks. Our team went from 240 hours for the entire project to </w:t>
-      </w:r>
-      <w:r>
-        <w:t>532</w:t>
-      </w:r>
-      <w:r>
-        <w:t>. We find this as a substantial increase but it is also more realistic. This doesn’t affect completion date.</w:t>
+        <w:lastRenderedPageBreak/>
+        <w:t>Since we re-groomed our backlog, our project burndown is behind by one tick. We hope that with some extra planning or work over break so we can get this to normalize.</w:t>
       </w:r>
     </w:p>
     <w:p>
@@ -617,24 +668,15 @@
         <w:t>.</w:t>
       </w:r>
       <w:r>
-        <w:t xml:space="preserve"> As we are getting into more technical operations with our tech stack we anticipate larger challenges to arise.</w:t>
-      </w:r>
-      <w:r>
-        <w:t xml:space="preserve"> The team believes that project will be achievable in the timeframe given.</w:t>
+        <w:t xml:space="preserve"> We are looking to be on schedule to have a full working prototype in time for our final presentation.</w:t>
       </w:r>
     </w:p>
     <w:p>
       <w:pPr>
         <w:spacing w:after="160" w:line="259" w:lineRule="auto"/>
       </w:pPr>
-      <w:r>
-        <w:br w:type="page"/>
-      </w:r>
-    </w:p>
-    <w:p>
-      <w:pPr>
-        <w:spacing w:after="160" w:line="259" w:lineRule="auto"/>
-      </w:pPr>
+      <w:bookmarkStart w:id="0" w:name="_GoBack"/>
+      <w:bookmarkEnd w:id="0"/>
     </w:p>
     <w:p>
       <w:pPr>
@@ -674,6 +716,24 @@
           <w:b/>
         </w:rPr>
       </w:pPr>
+      <w:r>
+        <w:rPr>
+          <w:noProof/>
+        </w:rPr>
+        <w:drawing>
+          <wp:inline distT="0" distB="0" distL="0" distR="0" wp14:anchorId="00DFCA73" wp14:editId="32A1187D">
+            <wp:extent cx="5943600" cy="2693035"/>
+            <wp:effectExtent l="0" t="0" r="0" b="12065"/>
+            <wp:docPr id="1" name="Chart 1"/>
+            <wp:cNvGraphicFramePr/>
+            <a:graphic xmlns:a="http://schemas.openxmlformats.org/drawingml/2006/main">
+              <a:graphicData uri="http://schemas.openxmlformats.org/drawingml/2006/chart">
+                <c:chart xmlns:c="http://schemas.openxmlformats.org/drawingml/2006/chart" xmlns:r="http://schemas.openxmlformats.org/officeDocument/2006/relationships" r:id="rId15"/>
+              </a:graphicData>
+            </a:graphic>
+          </wp:inline>
+        </w:drawing>
+      </w:r>
     </w:p>
     <w:p>
       <w:pPr>
@@ -695,21 +755,19 @@
           <w:noProof/>
         </w:rPr>
         <w:drawing>
-          <wp:inline distT="0" distB="0" distL="0" distR="0" wp14:anchorId="00DFCA73" wp14:editId="32A1187D">
-            <wp:extent cx="5943600" cy="2693035"/>
-            <wp:effectExtent l="0" t="0" r="0" b="12065"/>
-            <wp:docPr id="1" name="Chart 1"/>
+          <wp:inline distT="0" distB="0" distL="0" distR="0" wp14:anchorId="638AEB3E" wp14:editId="40468858">
+            <wp:extent cx="5941116" cy="3041582"/>
+            <wp:effectExtent l="0" t="0" r="2540" b="6985"/>
+            <wp:docPr id="2" name="Chart 2"/>
             <wp:cNvGraphicFramePr/>
             <a:graphic xmlns:a="http://schemas.openxmlformats.org/drawingml/2006/main">
               <a:graphicData uri="http://schemas.openxmlformats.org/drawingml/2006/chart">
-                <c:chart xmlns:c="http://schemas.openxmlformats.org/drawingml/2006/chart" xmlns:r="http://schemas.openxmlformats.org/officeDocument/2006/relationships" r:id="rId15"/>
+                <c:chart xmlns:c="http://schemas.openxmlformats.org/drawingml/2006/chart" xmlns:r="http://schemas.openxmlformats.org/officeDocument/2006/relationships" r:id="rId16"/>
               </a:graphicData>
             </a:graphic>
           </wp:inline>
         </w:drawing>
       </w:r>
-      <w:bookmarkStart w:id="0" w:name="_GoBack"/>
-      <w:bookmarkEnd w:id="0"/>
     </w:p>
     <w:p>
       <w:pPr>
@@ -718,6 +776,24 @@
           <w:b/>
         </w:rPr>
       </w:pPr>
+      <w:r>
+        <w:rPr>
+          <w:noProof/>
+        </w:rPr>
+        <w:drawing>
+          <wp:inline distT="0" distB="0" distL="0" distR="0" wp14:anchorId="7A2BEC69" wp14:editId="0E9D80BA">
+            <wp:extent cx="5962650" cy="2924175"/>
+            <wp:effectExtent l="0" t="0" r="0" b="9525"/>
+            <wp:docPr id="3" name="Chart 3"/>
+            <wp:cNvGraphicFramePr/>
+            <a:graphic xmlns:a="http://schemas.openxmlformats.org/drawingml/2006/main">
+              <a:graphicData uri="http://schemas.openxmlformats.org/drawingml/2006/chart">
+                <c:chart xmlns:c="http://schemas.openxmlformats.org/drawingml/2006/chart" xmlns:r="http://schemas.openxmlformats.org/officeDocument/2006/relationships" r:id="rId17"/>
+              </a:graphicData>
+            </a:graphic>
+          </wp:inline>
+        </w:drawing>
+      </w:r>
     </w:p>
     <w:p>
       <w:pPr>
@@ -726,6 +802,25 @@
           <w:b/>
         </w:rPr>
       </w:pPr>
+      <w:r>
+        <w:rPr>
+          <w:noProof/>
+        </w:rPr>
+        <w:lastRenderedPageBreak/>
+        <w:drawing>
+          <wp:inline distT="0" distB="0" distL="0" distR="0" wp14:anchorId="407E85DA" wp14:editId="14FD1503">
+            <wp:extent cx="6019800" cy="2781300"/>
+            <wp:effectExtent l="0" t="0" r="0" b="0"/>
+            <wp:docPr id="4" name="Chart 4"/>
+            <wp:cNvGraphicFramePr/>
+            <a:graphic xmlns:a="http://schemas.openxmlformats.org/drawingml/2006/main">
+              <a:graphicData uri="http://schemas.openxmlformats.org/drawingml/2006/chart">
+                <c:chart xmlns:c="http://schemas.openxmlformats.org/drawingml/2006/chart" xmlns:r="http://schemas.openxmlformats.org/officeDocument/2006/relationships" r:id="rId18"/>
+              </a:graphicData>
+            </a:graphic>
+          </wp:inline>
+        </w:drawing>
+      </w:r>
     </w:p>
     <w:p>
       <w:pPr>
@@ -734,205 +829,15 @@
           <w:b/>
         </w:rPr>
       </w:pPr>
-    </w:p>
-    <w:p>
-      <w:pPr>
-        <w:spacing w:after="160" w:line="259" w:lineRule="auto"/>
-        <w:rPr>
-          <w:b/>
-        </w:rPr>
-      </w:pPr>
-    </w:p>
-    <w:p>
-      <w:pPr>
-        <w:spacing w:after="160" w:line="259" w:lineRule="auto"/>
-        <w:rPr>
-          <w:b/>
-        </w:rPr>
-      </w:pPr>
       <w:r>
         <w:rPr>
           <w:noProof/>
         </w:rPr>
         <w:drawing>
-          <wp:inline distT="0" distB="0" distL="0" distR="0" wp14:anchorId="6120DCDD" wp14:editId="76BF11F1">
-            <wp:extent cx="5837543" cy="2855343"/>
-            <wp:effectExtent l="0" t="0" r="11430" b="2540"/>
-            <wp:docPr id="7" name="Chart 7"/>
-            <wp:cNvGraphicFramePr/>
-            <a:graphic xmlns:a="http://schemas.openxmlformats.org/drawingml/2006/main">
-              <a:graphicData uri="http://schemas.openxmlformats.org/drawingml/2006/chart">
-                <c:chart xmlns:c="http://schemas.openxmlformats.org/drawingml/2006/chart" xmlns:r="http://schemas.openxmlformats.org/officeDocument/2006/relationships" r:id="rId16"/>
-              </a:graphicData>
-            </a:graphic>
-          </wp:inline>
-        </w:drawing>
-      </w:r>
-    </w:p>
-    <w:p>
-      <w:pPr>
-        <w:spacing w:after="160" w:line="259" w:lineRule="auto"/>
-        <w:rPr>
-          <w:b/>
-        </w:rPr>
-      </w:pPr>
-    </w:p>
-    <w:p>
-      <w:pPr>
-        <w:spacing w:after="160" w:line="259" w:lineRule="auto"/>
-        <w:rPr>
-          <w:b/>
-        </w:rPr>
-      </w:pPr>
-    </w:p>
-    <w:p>
-      <w:pPr>
-        <w:spacing w:after="160" w:line="259" w:lineRule="auto"/>
-        <w:rPr>
-          <w:b/>
-        </w:rPr>
-      </w:pPr>
-      <w:r>
-        <w:rPr>
-          <w:noProof/>
-        </w:rPr>
-        <w:drawing>
-          <wp:inline distT="0" distB="0" distL="0" distR="0" wp14:anchorId="75EAE15E" wp14:editId="562FF045">
-            <wp:extent cx="5941060" cy="2963413"/>
-            <wp:effectExtent l="0" t="0" r="2540" b="8890"/>
-            <wp:docPr id="8" name="Chart 8"/>
-            <wp:cNvGraphicFramePr/>
-            <a:graphic xmlns:a="http://schemas.openxmlformats.org/drawingml/2006/main">
-              <a:graphicData uri="http://schemas.openxmlformats.org/drawingml/2006/chart">
-                <c:chart xmlns:c="http://schemas.openxmlformats.org/drawingml/2006/chart" xmlns:r="http://schemas.openxmlformats.org/officeDocument/2006/relationships" r:id="rId17"/>
-              </a:graphicData>
-            </a:graphic>
-          </wp:inline>
-        </w:drawing>
-      </w:r>
-    </w:p>
-    <w:p>
-      <w:pPr>
-        <w:spacing w:after="160" w:line="259" w:lineRule="auto"/>
-        <w:rPr>
-          <w:b/>
-        </w:rPr>
-      </w:pPr>
-    </w:p>
-    <w:p>
-      <w:pPr>
-        <w:spacing w:after="160" w:line="259" w:lineRule="auto"/>
-        <w:rPr>
-          <w:b/>
-        </w:rPr>
-      </w:pPr>
-    </w:p>
-    <w:p>
-      <w:pPr>
-        <w:spacing w:after="160" w:line="259" w:lineRule="auto"/>
-        <w:rPr>
-          <w:b/>
-        </w:rPr>
-      </w:pPr>
-    </w:p>
-    <w:p>
-      <w:pPr>
-        <w:spacing w:after="160" w:line="259" w:lineRule="auto"/>
-        <w:rPr>
-          <w:b/>
-        </w:rPr>
-      </w:pPr>
-    </w:p>
-    <w:p>
-      <w:pPr>
-        <w:spacing w:after="160" w:line="259" w:lineRule="auto"/>
-        <w:rPr>
-          <w:b/>
-        </w:rPr>
-      </w:pPr>
-    </w:p>
-    <w:p>
-      <w:pPr>
-        <w:spacing w:after="160" w:line="259" w:lineRule="auto"/>
-        <w:rPr>
-          <w:b/>
-        </w:rPr>
-      </w:pPr>
-    </w:p>
-    <w:p>
-      <w:pPr>
-        <w:spacing w:after="160" w:line="259" w:lineRule="auto"/>
-        <w:rPr>
-          <w:b/>
-        </w:rPr>
-      </w:pPr>
-    </w:p>
-    <w:p>
-      <w:pPr>
-        <w:spacing w:after="160" w:line="259" w:lineRule="auto"/>
-        <w:rPr>
-          <w:b/>
-        </w:rPr>
-      </w:pPr>
-    </w:p>
-    <w:p>
-      <w:pPr>
-        <w:spacing w:after="160" w:line="259" w:lineRule="auto"/>
-        <w:rPr>
-          <w:b/>
-        </w:rPr>
-      </w:pPr>
-    </w:p>
-    <w:p>
-      <w:pPr>
-        <w:spacing w:after="160" w:line="259" w:lineRule="auto"/>
-        <w:rPr>
-          <w:b/>
-        </w:rPr>
-      </w:pPr>
-      <w:r>
-        <w:rPr>
-          <w:noProof/>
-        </w:rPr>
-        <w:drawing>
-          <wp:inline distT="0" distB="0" distL="0" distR="0" wp14:anchorId="60A18B06" wp14:editId="51F5C97F">
-            <wp:extent cx="5960853" cy="2932981"/>
-            <wp:effectExtent l="0" t="0" r="1905" b="1270"/>
-            <wp:docPr id="9" name="Chart 9"/>
-            <wp:cNvGraphicFramePr/>
-            <a:graphic xmlns:a="http://schemas.openxmlformats.org/drawingml/2006/main">
-              <a:graphicData uri="http://schemas.openxmlformats.org/drawingml/2006/chart">
-                <c:chart xmlns:c="http://schemas.openxmlformats.org/drawingml/2006/chart" xmlns:r="http://schemas.openxmlformats.org/officeDocument/2006/relationships" r:id="rId18"/>
-              </a:graphicData>
-            </a:graphic>
-          </wp:inline>
-        </w:drawing>
-      </w:r>
-    </w:p>
-    <w:p>
-      <w:pPr>
-        <w:spacing w:after="160" w:line="259" w:lineRule="auto"/>
-        <w:rPr>
-          <w:b/>
-        </w:rPr>
-      </w:pPr>
-    </w:p>
-    <w:p>
-      <w:pPr>
-        <w:spacing w:after="160" w:line="259" w:lineRule="auto"/>
-        <w:rPr>
-          <w:b/>
-        </w:rPr>
-      </w:pPr>
-      <w:r>
-        <w:rPr>
-          <w:noProof/>
-        </w:rPr>
-        <w:drawing>
-          <wp:inline distT="0" distB="0" distL="0" distR="0" wp14:anchorId="6DD3E899" wp14:editId="1082839E">
-            <wp:extent cx="6047117" cy="2924355"/>
-            <wp:effectExtent l="0" t="0" r="10795" b="9525"/>
-            <wp:docPr id="10" name="Chart 10"/>
+          <wp:inline distT="0" distB="0" distL="0" distR="0" wp14:anchorId="7BF2EC9F" wp14:editId="16D6DA0C">
+            <wp:extent cx="6086475" cy="2962275"/>
+            <wp:effectExtent l="0" t="0" r="9525" b="9525"/>
+            <wp:docPr id="5" name="Chart 5"/>
             <wp:cNvGraphicFramePr/>
             <a:graphic xmlns:a="http://schemas.openxmlformats.org/drawingml/2006/main">
               <a:graphicData uri="http://schemas.openxmlformats.org/drawingml/2006/chart">
@@ -1167,7 +1072,7 @@
           <w:rPr>
             <w:noProof/>
           </w:rPr>
-          <w:t>2</w:t>
+          <w:t>4</w:t>
         </w:r>
         <w:r>
           <w:rPr>
@@ -2279,11 +2184,11 @@
           <c:showBubbleSize val="0"/>
         </c:dLbls>
         <c:smooth val="0"/>
-        <c:axId val="324782608"/>
-        <c:axId val="324781824"/>
+        <c:axId val="-1481955568"/>
+        <c:axId val="-1481942512"/>
       </c:lineChart>
       <c:catAx>
-        <c:axId val="324782608"/>
+        <c:axId val="-1481955568"/>
         <c:scaling>
           <c:orientation val="minMax"/>
         </c:scaling>
@@ -2403,7 +2308,7 @@
             <a:endParaRPr lang="en-US"/>
           </a:p>
         </c:txPr>
-        <c:crossAx val="324781824"/>
+        <c:crossAx val="-1481942512"/>
         <c:crosses val="autoZero"/>
         <c:auto val="1"/>
         <c:lblAlgn val="ctr"/>
@@ -2412,7 +2317,7 @@
         <c:noMultiLvlLbl val="0"/>
       </c:catAx>
       <c:valAx>
-        <c:axId val="324781824"/>
+        <c:axId val="-1481942512"/>
         <c:scaling>
           <c:orientation val="minMax"/>
         </c:scaling>
@@ -2565,9 +2470,9 @@
             <a:endParaRPr lang="en-US"/>
           </a:p>
         </c:txPr>
-        <c:crossAx val="324782608"/>
+        <c:crossAx val="-1481955568"/>
         <c:crosses val="autoZero"/>
-        <c:crossBetween val="between"/>
+        <c:crossBetween val="midCat"/>
       </c:valAx>
       <c:spPr>
         <a:noFill/>
@@ -3037,8 +2942,8 @@
         </c:dLbls>
         <c:gapWidth val="150"/>
         <c:overlap val="100"/>
-        <c:axId val="324782216"/>
-        <c:axId val="324783000"/>
+        <c:axId val="-1481961008"/>
+        <c:axId val="-1481953936"/>
       </c:barChart>
       <c:lineChart>
         <c:grouping val="standard"/>
@@ -3160,11 +3065,11 @@
         </c:dLbls>
         <c:marker val="1"/>
         <c:smooth val="0"/>
-        <c:axId val="324782216"/>
-        <c:axId val="324783000"/>
+        <c:axId val="-1481961008"/>
+        <c:axId val="-1481953936"/>
       </c:lineChart>
       <c:catAx>
-        <c:axId val="324782216"/>
+        <c:axId val="-1481961008"/>
         <c:scaling>
           <c:orientation val="minMax"/>
         </c:scaling>
@@ -3262,7 +3167,7 @@
             <a:endParaRPr lang="en-US"/>
           </a:p>
         </c:txPr>
-        <c:crossAx val="324783000"/>
+        <c:crossAx val="-1481953936"/>
         <c:crosses val="autoZero"/>
         <c:auto val="0"/>
         <c:lblAlgn val="ctr"/>
@@ -3270,7 +3175,7 @@
         <c:noMultiLvlLbl val="0"/>
       </c:catAx>
       <c:valAx>
-        <c:axId val="324783000"/>
+        <c:axId val="-1481953936"/>
         <c:scaling>
           <c:orientation val="minMax"/>
         </c:scaling>
@@ -3380,7 +3285,7 @@
             <a:endParaRPr lang="en-US"/>
           </a:p>
         </c:txPr>
-        <c:crossAx val="324782216"/>
+        <c:crossAx val="-1481961008"/>
         <c:crosses val="autoZero"/>
         <c:crossBetween val="between"/>
       </c:valAx>
@@ -3547,7 +3452,7 @@
           <c:order val="1"/>
           <c:tx>
             <c:strRef>
-              <c:f>'[TeamEffort.xlsm]Sprint 2'!$A$18:$A$22</c:f>
+              <c:f>'Sprint 3'!$A$18:$A$22</c:f>
               <c:strCache>
                 <c:ptCount val="1"/>
                 <c:pt idx="0">
@@ -3568,7 +3473,7 @@
           <c:invertIfNegative val="0"/>
           <c:val>
             <c:numRef>
-              <c:f>'[TeamEffort.xlsm]Sprint 2'!$C$22:$P$22</c:f>
+              <c:f>'Sprint 3'!$C$22:$P$22</c:f>
               <c:numCache>
                 <c:formatCode>0.00</c:formatCode>
                 <c:ptCount val="14"/>
@@ -3623,7 +3528,7 @@
           <c:order val="2"/>
           <c:tx>
             <c:strRef>
-              <c:f>'[TeamEffort.xlsm]Sprint 2'!$A$6:$A$10</c:f>
+              <c:f>'Sprint 3'!$A$6:$A$10</c:f>
               <c:strCache>
                 <c:ptCount val="1"/>
                 <c:pt idx="0">
@@ -3644,93 +3549,93 @@
           <c:invertIfNegative val="0"/>
           <c:cat>
             <c:numRef>
-              <c:f>'[TeamEffort.xlsm]Sprint 2'!$C$4:$P$4</c:f>
+              <c:f>'Sprint 3'!$C$4:$P$4</c:f>
               <c:numCache>
                 <c:formatCode>[$-409]dd\-mmm;@</c:formatCode>
                 <c:ptCount val="14"/>
                 <c:pt idx="0">
-                  <c:v>42275</c:v>
+                  <c:v>42303</c:v>
                 </c:pt>
                 <c:pt idx="1">
-                  <c:v>42276</c:v>
+                  <c:v>42304</c:v>
                 </c:pt>
                 <c:pt idx="2">
-                  <c:v>42277</c:v>
+                  <c:v>42305</c:v>
                 </c:pt>
                 <c:pt idx="3">
-                  <c:v>42278</c:v>
+                  <c:v>42306</c:v>
                 </c:pt>
                 <c:pt idx="4">
-                  <c:v>42279</c:v>
+                  <c:v>42307</c:v>
                 </c:pt>
                 <c:pt idx="5">
-                  <c:v>42280</c:v>
+                  <c:v>42308</c:v>
                 </c:pt>
                 <c:pt idx="6">
-                  <c:v>42281</c:v>
+                  <c:v>42309</c:v>
                 </c:pt>
                 <c:pt idx="7">
-                  <c:v>42282</c:v>
+                  <c:v>42310</c:v>
                 </c:pt>
                 <c:pt idx="8">
-                  <c:v>42283</c:v>
+                  <c:v>42311</c:v>
                 </c:pt>
                 <c:pt idx="9">
-                  <c:v>42284</c:v>
+                  <c:v>42312</c:v>
                 </c:pt>
                 <c:pt idx="10">
-                  <c:v>42285</c:v>
+                  <c:v>42313</c:v>
                 </c:pt>
                 <c:pt idx="11">
-                  <c:v>42286</c:v>
+                  <c:v>42314</c:v>
                 </c:pt>
                 <c:pt idx="12">
-                  <c:v>42287</c:v>
+                  <c:v>42315</c:v>
                 </c:pt>
                 <c:pt idx="13">
-                  <c:v>42288</c:v>
+                  <c:v>42316</c:v>
                 </c:pt>
               </c:numCache>
             </c:numRef>
           </c:cat>
           <c:val>
             <c:numRef>
-              <c:f>'[TeamEffort.xlsm]Sprint 2'!$C$10:$P$10</c:f>
+              <c:f>'Sprint 3'!$C$10:$P$10</c:f>
               <c:numCache>
                 <c:formatCode>0.00</c:formatCode>
                 <c:ptCount val="14"/>
                 <c:pt idx="0">
-                  <c:v>0</c:v>
+                  <c:v>0.25</c:v>
                 </c:pt>
                 <c:pt idx="1">
-                  <c:v>0</c:v>
+                  <c:v>9.75</c:v>
                 </c:pt>
                 <c:pt idx="2">
-                  <c:v>0</c:v>
+                  <c:v>3</c:v>
                 </c:pt>
                 <c:pt idx="3">
-                  <c:v>0.25</c:v>
+                  <c:v>0</c:v>
                 </c:pt>
                 <c:pt idx="4">
-                  <c:v>3.75</c:v>
+                  <c:v>4</c:v>
                 </c:pt>
                 <c:pt idx="5">
                   <c:v>2</c:v>
                 </c:pt>
                 <c:pt idx="6">
-                  <c:v>6.0670000000000002</c:v>
+                  <c:v>9</c:v>
                 </c:pt>
                 <c:pt idx="7">
-                  <c:v>7.0170000000000003</c:v>
+                  <c:v>4</c:v>
                 </c:pt>
                 <c:pt idx="8">
-                  <c:v>6.4829999999999997</c:v>
+                  <c:v>6</c:v>
                 </c:pt>
                 <c:pt idx="9">
-                  <c:v>0</c:v>
+                  <c:v>5</c:v>
                 </c:pt>
                 <c:pt idx="10">
-                  <c:v>3</c:v>
+                  <c:v>0</c:v>
                 </c:pt>
                 <c:pt idx="11">
                   <c:v>0</c:v>
@@ -3739,7 +3644,7 @@
                   <c:v>2</c:v>
                 </c:pt>
                 <c:pt idx="13">
-                  <c:v>9.5030000000000001</c:v>
+                  <c:v>5</c:v>
                 </c:pt>
               </c:numCache>
             </c:numRef>
@@ -3755,8 +3660,8 @@
         </c:dLbls>
         <c:gapWidth val="150"/>
         <c:overlap val="100"/>
-        <c:axId val="324783784"/>
-        <c:axId val="324784176"/>
+        <c:axId val="-1481962096"/>
+        <c:axId val="-1481968624"/>
       </c:barChart>
       <c:lineChart>
         <c:grouping val="standard"/>
@@ -3766,7 +3671,7 @@
           <c:order val="0"/>
           <c:tx>
             <c:strRef>
-              <c:f>'[TeamEffort.xlsm]Sprint 2'!$A$30:$A$34</c:f>
+              <c:f>'Sprint 3'!$A$30:$A$34</c:f>
               <c:strCache>
                 <c:ptCount val="1"/>
                 <c:pt idx="0">
@@ -3790,51 +3695,51 @@
           </c:marker>
           <c:val>
             <c:numRef>
-              <c:f>'[TeamEffort.xlsm]Sprint 2'!$C$34:$P$34</c:f>
+              <c:f>'Sprint 3'!$C$34:$P$34</c:f>
               <c:numCache>
                 <c:formatCode>0.00</c:formatCode>
                 <c:ptCount val="14"/>
                 <c:pt idx="0">
-                  <c:v>0</c:v>
+                  <c:v>0.25</c:v>
                 </c:pt>
                 <c:pt idx="1">
-                  <c:v>0</c:v>
+                  <c:v>5</c:v>
                 </c:pt>
                 <c:pt idx="2">
-                  <c:v>0</c:v>
+                  <c:v>4.3333333333333339</c:v>
                 </c:pt>
                 <c:pt idx="3">
-                  <c:v>6.25E-2</c:v>
+                  <c:v>3.25</c:v>
                 </c:pt>
                 <c:pt idx="4">
-                  <c:v>0.8</c:v>
+                  <c:v>3.4000000000000004</c:v>
                 </c:pt>
                 <c:pt idx="5">
-                  <c:v>1</c:v>
+                  <c:v>3.166666666666667</c:v>
                 </c:pt>
                 <c:pt idx="6">
-                  <c:v>1.7238571428571428</c:v>
+                  <c:v>4</c:v>
                 </c:pt>
                 <c:pt idx="7">
-                  <c:v>2.3855</c:v>
+                  <c:v>4</c:v>
                 </c:pt>
                 <c:pt idx="8">
-                  <c:v>2.8407777777777778</c:v>
+                  <c:v>4.2222222222222223</c:v>
                 </c:pt>
                 <c:pt idx="9">
-                  <c:v>2.5567000000000002</c:v>
+                  <c:v>4.3000000000000007</c:v>
                 </c:pt>
                 <c:pt idx="10">
-                  <c:v>2.597</c:v>
+                  <c:v>3.9090909090909092</c:v>
                 </c:pt>
                 <c:pt idx="11">
-                  <c:v>2.3805833333333335</c:v>
+                  <c:v>3.583333333333333</c:v>
                 </c:pt>
                 <c:pt idx="12">
-                  <c:v>2.3513076923076923</c:v>
+                  <c:v>3.4615384615384617</c:v>
                 </c:pt>
                 <c:pt idx="13">
-                  <c:v>2.8621428571428571</c:v>
+                  <c:v>3.5714285714285712</c:v>
                 </c:pt>
               </c:numCache>
             </c:numRef>
@@ -3851,11 +3756,11 @@
         </c:dLbls>
         <c:marker val="1"/>
         <c:smooth val="0"/>
-        <c:axId val="324783784"/>
-        <c:axId val="324784176"/>
+        <c:axId val="-1481962096"/>
+        <c:axId val="-1481968624"/>
       </c:lineChart>
       <c:catAx>
-        <c:axId val="324783784"/>
+        <c:axId val="-1481962096"/>
         <c:scaling>
           <c:orientation val="minMax"/>
         </c:scaling>
@@ -3953,7 +3858,7 @@
             <a:endParaRPr lang="en-US"/>
           </a:p>
         </c:txPr>
-        <c:crossAx val="324784176"/>
+        <c:crossAx val="-1481968624"/>
         <c:crosses val="autoZero"/>
         <c:auto val="0"/>
         <c:lblAlgn val="ctr"/>
@@ -3961,7 +3866,7 @@
         <c:noMultiLvlLbl val="1"/>
       </c:catAx>
       <c:valAx>
-        <c:axId val="324784176"/>
+        <c:axId val="-1481968624"/>
         <c:scaling>
           <c:orientation val="minMax"/>
         </c:scaling>
@@ -4067,7 +3972,7 @@
             <a:endParaRPr lang="en-US"/>
           </a:p>
         </c:txPr>
-        <c:crossAx val="324783784"/>
+        <c:crossAx val="-1481962096"/>
         <c:crosses val="autoZero"/>
         <c:crossBetween val="between"/>
       </c:valAx>
@@ -4235,7 +4140,7 @@
           <c:order val="1"/>
           <c:tx>
             <c:strRef>
-              <c:f>'[TeamEffort.xlsm]Sprint 2'!$A$18:$A$22</c:f>
+              <c:f>'Sprint 3'!$A$18:$A$22</c:f>
               <c:strCache>
                 <c:ptCount val="1"/>
                 <c:pt idx="0">
@@ -4257,7 +4162,7 @@
           <c:invertIfNegative val="0"/>
           <c:val>
             <c:numRef>
-              <c:f>'[TeamEffort.xlsm]Sprint 2'!$C$18:$P$18</c:f>
+              <c:f>'Sprint 3'!$C$18:$P$18</c:f>
               <c:numCache>
                 <c:formatCode>0.00</c:formatCode>
                 <c:ptCount val="14"/>
@@ -4312,7 +4217,7 @@
           <c:order val="2"/>
           <c:tx>
             <c:strRef>
-              <c:f>'[TeamEffort.xlsm]Sprint 2'!$A$6:$A$10</c:f>
+              <c:f>'Sprint 3'!$A$6:$A$10</c:f>
               <c:strCache>
                 <c:ptCount val="1"/>
                 <c:pt idx="0">
@@ -4333,90 +4238,90 @@
           <c:invertIfNegative val="0"/>
           <c:cat>
             <c:numRef>
-              <c:f>'[TeamEffort.xlsm]Sprint 2'!$C$4:$P$4</c:f>
+              <c:f>'Sprint 3'!$C$4:$P$4</c:f>
               <c:numCache>
                 <c:formatCode>[$-409]dd\-mmm;@</c:formatCode>
                 <c:ptCount val="14"/>
                 <c:pt idx="0">
-                  <c:v>42275</c:v>
+                  <c:v>42303</c:v>
                 </c:pt>
                 <c:pt idx="1">
-                  <c:v>42276</c:v>
+                  <c:v>42304</c:v>
                 </c:pt>
                 <c:pt idx="2">
-                  <c:v>42277</c:v>
+                  <c:v>42305</c:v>
                 </c:pt>
                 <c:pt idx="3">
-                  <c:v>42278</c:v>
+                  <c:v>42306</c:v>
                 </c:pt>
                 <c:pt idx="4">
-                  <c:v>42279</c:v>
+                  <c:v>42307</c:v>
                 </c:pt>
                 <c:pt idx="5">
-                  <c:v>42280</c:v>
+                  <c:v>42308</c:v>
                 </c:pt>
                 <c:pt idx="6">
-                  <c:v>42281</c:v>
+                  <c:v>42309</c:v>
                 </c:pt>
                 <c:pt idx="7">
-                  <c:v>42282</c:v>
+                  <c:v>42310</c:v>
                 </c:pt>
                 <c:pt idx="8">
-                  <c:v>42283</c:v>
+                  <c:v>42311</c:v>
                 </c:pt>
                 <c:pt idx="9">
-                  <c:v>42284</c:v>
+                  <c:v>42312</c:v>
                 </c:pt>
                 <c:pt idx="10">
-                  <c:v>42285</c:v>
+                  <c:v>42313</c:v>
                 </c:pt>
                 <c:pt idx="11">
-                  <c:v>42286</c:v>
+                  <c:v>42314</c:v>
                 </c:pt>
                 <c:pt idx="12">
-                  <c:v>42287</c:v>
+                  <c:v>42315</c:v>
                 </c:pt>
                 <c:pt idx="13">
-                  <c:v>42288</c:v>
+                  <c:v>42316</c:v>
                 </c:pt>
               </c:numCache>
             </c:numRef>
           </c:cat>
           <c:val>
             <c:numRef>
-              <c:f>'[TeamEffort.xlsm]Sprint 2'!$C$6:$P$6</c:f>
+              <c:f>'Sprint 3'!$C$6:$P$6</c:f>
               <c:numCache>
                 <c:formatCode>0.00</c:formatCode>
                 <c:ptCount val="14"/>
                 <c:pt idx="0">
-                  <c:v>0</c:v>
+                  <c:v>0.25</c:v>
                 </c:pt>
                 <c:pt idx="1">
-                  <c:v>0</c:v>
+                  <c:v>2.75</c:v>
                 </c:pt>
                 <c:pt idx="2">
-                  <c:v>0</c:v>
+                  <c:v>3</c:v>
                 </c:pt>
                 <c:pt idx="3">
-                  <c:v>0.25</c:v>
+                  <c:v>0</c:v>
                 </c:pt>
                 <c:pt idx="4">
-                  <c:v>3.75</c:v>
+                  <c:v>0</c:v>
                 </c:pt>
                 <c:pt idx="5">
                   <c:v>0</c:v>
                 </c:pt>
                 <c:pt idx="6">
+                  <c:v>5</c:v>
+                </c:pt>
+                <c:pt idx="7">
+                  <c:v>3</c:v>
+                </c:pt>
+                <c:pt idx="8">
                   <c:v>1</c:v>
                 </c:pt>
-                <c:pt idx="7">
-                  <c:v>4.5170000000000003</c:v>
-                </c:pt>
-                <c:pt idx="8">
-                  <c:v>0.48299999999999998</c:v>
-                </c:pt>
                 <c:pt idx="9">
-                  <c:v>0</c:v>
+                  <c:v>3</c:v>
                 </c:pt>
                 <c:pt idx="10">
                   <c:v>0</c:v>
@@ -4428,7 +4333,7 @@
                   <c:v>0</c:v>
                 </c:pt>
                 <c:pt idx="13">
-                  <c:v>5.5</c:v>
+                  <c:v>2</c:v>
                 </c:pt>
               </c:numCache>
             </c:numRef>
@@ -4444,8 +4349,8 @@
         </c:dLbls>
         <c:gapWidth val="150"/>
         <c:overlap val="100"/>
-        <c:axId val="324788096"/>
-        <c:axId val="324780648"/>
+        <c:axId val="-1481968080"/>
+        <c:axId val="-1481950672"/>
       </c:barChart>
       <c:lineChart>
         <c:grouping val="standard"/>
@@ -4455,7 +4360,7 @@
           <c:order val="0"/>
           <c:tx>
             <c:strRef>
-              <c:f>'[TeamEffort.xlsm]Sprint 2'!$A$30:$A$34</c:f>
+              <c:f>'Sprint 3'!$A$30:$A$34</c:f>
               <c:strCache>
                 <c:ptCount val="1"/>
                 <c:pt idx="0">
@@ -4479,51 +4384,51 @@
           </c:marker>
           <c:val>
             <c:numRef>
-              <c:f>'[TeamEffort.xlsm]Sprint 2'!$C$30:$P$30</c:f>
+              <c:f>'Sprint 3'!$C$30:$P$30</c:f>
               <c:numCache>
                 <c:formatCode>0.00</c:formatCode>
                 <c:ptCount val="14"/>
                 <c:pt idx="0">
-                  <c:v>0</c:v>
+                  <c:v>0.25</c:v>
                 </c:pt>
                 <c:pt idx="1">
-                  <c:v>0</c:v>
+                  <c:v>1.5</c:v>
                 </c:pt>
                 <c:pt idx="2">
-                  <c:v>0</c:v>
+                  <c:v>2</c:v>
                 </c:pt>
                 <c:pt idx="3">
-                  <c:v>6.25E-2</c:v>
+                  <c:v>1.5</c:v>
                 </c:pt>
                 <c:pt idx="4">
-                  <c:v>0.8</c:v>
+                  <c:v>1.2</c:v>
                 </c:pt>
                 <c:pt idx="5">
-                  <c:v>0.66666666666666663</c:v>
+                  <c:v>1</c:v>
                 </c:pt>
                 <c:pt idx="6">
-                  <c:v>0.7142857142857143</c:v>
+                  <c:v>1.5714285714285714</c:v>
                 </c:pt>
                 <c:pt idx="7">
-                  <c:v>1.1896249999999999</c:v>
+                  <c:v>1.75</c:v>
                 </c:pt>
                 <c:pt idx="8">
-                  <c:v>1.1111111111111112</c:v>
+                  <c:v>1.6666666666666667</c:v>
                 </c:pt>
                 <c:pt idx="9">
-                  <c:v>1</c:v>
+                  <c:v>1.8</c:v>
                 </c:pt>
                 <c:pt idx="10">
-                  <c:v>0.90909090909090906</c:v>
+                  <c:v>1.6363636363636365</c:v>
                 </c:pt>
                 <c:pt idx="11">
-                  <c:v>0.83333333333333337</c:v>
+                  <c:v>1.5</c:v>
                 </c:pt>
                 <c:pt idx="12">
-                  <c:v>0.76923076923076927</c:v>
+                  <c:v>1.3846153846153846</c:v>
                 </c:pt>
                 <c:pt idx="13">
-                  <c:v>1.1071428571428572</c:v>
+                  <c:v>1.4285714285714286</c:v>
                 </c:pt>
               </c:numCache>
             </c:numRef>
@@ -4540,11 +4445,11 @@
         </c:dLbls>
         <c:marker val="1"/>
         <c:smooth val="0"/>
-        <c:axId val="324788096"/>
-        <c:axId val="324780648"/>
+        <c:axId val="-1481968080"/>
+        <c:axId val="-1481950672"/>
       </c:lineChart>
       <c:catAx>
-        <c:axId val="324788096"/>
+        <c:axId val="-1481968080"/>
         <c:scaling>
           <c:orientation val="minMax"/>
         </c:scaling>
@@ -4642,7 +4547,7 @@
             <a:endParaRPr lang="en-US"/>
           </a:p>
         </c:txPr>
-        <c:crossAx val="324780648"/>
+        <c:crossAx val="-1481950672"/>
         <c:crosses val="autoZero"/>
         <c:auto val="1"/>
         <c:lblAlgn val="ctr"/>
@@ -4650,7 +4555,7 @@
         <c:noMultiLvlLbl val="1"/>
       </c:catAx>
       <c:valAx>
-        <c:axId val="324780648"/>
+        <c:axId val="-1481950672"/>
         <c:scaling>
           <c:orientation val="minMax"/>
           <c:max val="20"/>
@@ -4758,7 +4663,7 @@
             <a:endParaRPr lang="en-US"/>
           </a:p>
         </c:txPr>
-        <c:crossAx val="324788096"/>
+        <c:crossAx val="-1481968080"/>
         <c:crosses val="autoZero"/>
         <c:crossBetween val="between"/>
         <c:majorUnit val="5"/>
@@ -4928,7 +4833,7 @@
           <c:order val="1"/>
           <c:tx>
             <c:strRef>
-              <c:f>'[TeamEffort.xlsm]Sprint 2'!$A$18:$A$22</c:f>
+              <c:f>'Sprint 3'!$A$18:$A$22</c:f>
               <c:strCache>
                 <c:ptCount val="1"/>
                 <c:pt idx="0">
@@ -4950,7 +4855,7 @@
           <c:invertIfNegative val="0"/>
           <c:val>
             <c:numRef>
-              <c:f>'[TeamEffort.xlsm]Sprint 2'!$C$19:$P$19</c:f>
+              <c:f>'Sprint 3'!$C$19:$P$19</c:f>
               <c:numCache>
                 <c:formatCode>0.00</c:formatCode>
                 <c:ptCount val="14"/>
@@ -5005,7 +4910,7 @@
           <c:order val="2"/>
           <c:tx>
             <c:strRef>
-              <c:f>'[TeamEffort.xlsm]Sprint 2'!$A$6:$A$10</c:f>
+              <c:f>'Sprint 3'!$A$6:$A$10</c:f>
               <c:strCache>
                 <c:ptCount val="1"/>
                 <c:pt idx="0">
@@ -5026,58 +4931,58 @@
           <c:invertIfNegative val="0"/>
           <c:cat>
             <c:numRef>
-              <c:f>'[TeamEffort.xlsm]Sprint 2'!$C$4:$P$4</c:f>
+              <c:f>'Sprint 3'!$C$4:$P$4</c:f>
               <c:numCache>
                 <c:formatCode>[$-409]dd\-mmm;@</c:formatCode>
                 <c:ptCount val="14"/>
                 <c:pt idx="0">
-                  <c:v>42275</c:v>
+                  <c:v>42303</c:v>
                 </c:pt>
                 <c:pt idx="1">
-                  <c:v>42276</c:v>
+                  <c:v>42304</c:v>
                 </c:pt>
                 <c:pt idx="2">
-                  <c:v>42277</c:v>
+                  <c:v>42305</c:v>
                 </c:pt>
                 <c:pt idx="3">
-                  <c:v>42278</c:v>
+                  <c:v>42306</c:v>
                 </c:pt>
                 <c:pt idx="4">
-                  <c:v>42279</c:v>
+                  <c:v>42307</c:v>
                 </c:pt>
                 <c:pt idx="5">
-                  <c:v>42280</c:v>
+                  <c:v>42308</c:v>
                 </c:pt>
                 <c:pt idx="6">
-                  <c:v>42281</c:v>
+                  <c:v>42309</c:v>
                 </c:pt>
                 <c:pt idx="7">
-                  <c:v>42282</c:v>
+                  <c:v>42310</c:v>
                 </c:pt>
                 <c:pt idx="8">
-                  <c:v>42283</c:v>
+                  <c:v>42311</c:v>
                 </c:pt>
                 <c:pt idx="9">
-                  <c:v>42284</c:v>
+                  <c:v>42312</c:v>
                 </c:pt>
                 <c:pt idx="10">
-                  <c:v>42285</c:v>
+                  <c:v>42313</c:v>
                 </c:pt>
                 <c:pt idx="11">
-                  <c:v>42286</c:v>
+                  <c:v>42314</c:v>
                 </c:pt>
                 <c:pt idx="12">
-                  <c:v>42287</c:v>
+                  <c:v>42315</c:v>
                 </c:pt>
                 <c:pt idx="13">
-                  <c:v>42288</c:v>
+                  <c:v>42316</c:v>
                 </c:pt>
               </c:numCache>
             </c:numRef>
           </c:cat>
           <c:val>
             <c:numRef>
-              <c:f>'[TeamEffort.xlsm]Sprint 2'!$C$7:$P$7</c:f>
+              <c:f>'Sprint 3'!$C$7:$P$7</c:f>
               <c:numCache>
                 <c:formatCode>0.00</c:formatCode>
                 <c:ptCount val="14"/>
@@ -5085,7 +4990,7 @@
                   <c:v>0</c:v>
                 </c:pt>
                 <c:pt idx="1">
-                  <c:v>0</c:v>
+                  <c:v>5</c:v>
                 </c:pt>
                 <c:pt idx="2">
                   <c:v>0</c:v>
@@ -5100,13 +5005,13 @@
                   <c:v>2</c:v>
                 </c:pt>
                 <c:pt idx="6">
-                  <c:v>0</c:v>
+                  <c:v>4</c:v>
                 </c:pt>
                 <c:pt idx="7">
-                  <c:v>2</c:v>
+                  <c:v>0</c:v>
                 </c:pt>
                 <c:pt idx="8">
-                  <c:v>6</c:v>
+                  <c:v>5</c:v>
                 </c:pt>
                 <c:pt idx="9">
                   <c:v>0</c:v>
@@ -5121,7 +5026,7 @@
                   <c:v>0</c:v>
                 </c:pt>
                 <c:pt idx="13">
-                  <c:v>4.0030000000000001</c:v>
+                  <c:v>3</c:v>
                 </c:pt>
               </c:numCache>
             </c:numRef>
@@ -5137,8 +5042,8 @@
         </c:dLbls>
         <c:gapWidth val="150"/>
         <c:overlap val="100"/>
-        <c:axId val="319984432"/>
-        <c:axId val="319977768"/>
+        <c:axId val="-1481950128"/>
+        <c:axId val="-1481964816"/>
       </c:barChart>
       <c:lineChart>
         <c:grouping val="standard"/>
@@ -5148,7 +5053,7 @@
           <c:order val="0"/>
           <c:tx>
             <c:strRef>
-              <c:f>'[TeamEffort.xlsm]Sprint 2'!$A$30:$A$34</c:f>
+              <c:f>'Sprint 3'!$A$30:$A$34</c:f>
               <c:strCache>
                 <c:ptCount val="1"/>
                 <c:pt idx="0">
@@ -5172,7 +5077,7 @@
           </c:marker>
           <c:val>
             <c:numRef>
-              <c:f>'[TeamEffort.xlsm]Sprint 2'!$C$31:$P$31</c:f>
+              <c:f>'Sprint 3'!$C$31:$P$31</c:f>
               <c:numCache>
                 <c:formatCode>0.00</c:formatCode>
                 <c:ptCount val="14"/>
@@ -5180,43 +5085,43 @@
                   <c:v>0</c:v>
                 </c:pt>
                 <c:pt idx="1">
-                  <c:v>0</c:v>
+                  <c:v>2.5</c:v>
                 </c:pt>
                 <c:pt idx="2">
-                  <c:v>0</c:v>
+                  <c:v>1.6666666666666667</c:v>
                 </c:pt>
                 <c:pt idx="3">
-                  <c:v>0</c:v>
+                  <c:v>1.25</c:v>
                 </c:pt>
                 <c:pt idx="4">
-                  <c:v>0</c:v>
+                  <c:v>1</c:v>
                 </c:pt>
                 <c:pt idx="5">
-                  <c:v>0.33333333333333331</c:v>
+                  <c:v>1.1666666666666667</c:v>
                 </c:pt>
                 <c:pt idx="6">
-                  <c:v>0.2857142857142857</c:v>
+                  <c:v>1.5714285714285714</c:v>
                 </c:pt>
                 <c:pt idx="7">
-                  <c:v>0.5</c:v>
+                  <c:v>1.375</c:v>
                 </c:pt>
                 <c:pt idx="8">
-                  <c:v>1.1111111111111112</c:v>
+                  <c:v>1.7777777777777777</c:v>
                 </c:pt>
                 <c:pt idx="9">
-                  <c:v>1</c:v>
+                  <c:v>1.6</c:v>
                 </c:pt>
                 <c:pt idx="10">
-                  <c:v>0.90909090909090906</c:v>
+                  <c:v>1.4545454545454546</c:v>
                 </c:pt>
                 <c:pt idx="11">
-                  <c:v>0.83333333333333337</c:v>
+                  <c:v>1.3333333333333333</c:v>
                 </c:pt>
                 <c:pt idx="12">
-                  <c:v>0.76923076923076927</c:v>
+                  <c:v>1.2307692307692308</c:v>
                 </c:pt>
                 <c:pt idx="13">
-                  <c:v>1.0002142857142857</c:v>
+                  <c:v>1.3571428571428572</c:v>
                 </c:pt>
               </c:numCache>
             </c:numRef>
@@ -5233,11 +5138,11 @@
         </c:dLbls>
         <c:marker val="1"/>
         <c:smooth val="0"/>
-        <c:axId val="319984432"/>
-        <c:axId val="319977768"/>
+        <c:axId val="-1481950128"/>
+        <c:axId val="-1481964816"/>
       </c:lineChart>
       <c:catAx>
-        <c:axId val="319984432"/>
+        <c:axId val="-1481950128"/>
         <c:scaling>
           <c:orientation val="minMax"/>
         </c:scaling>
@@ -5335,7 +5240,7 @@
             <a:endParaRPr lang="en-US"/>
           </a:p>
         </c:txPr>
-        <c:crossAx val="319977768"/>
+        <c:crossAx val="-1481964816"/>
         <c:crosses val="autoZero"/>
         <c:auto val="1"/>
         <c:lblAlgn val="ctr"/>
@@ -5343,7 +5248,7 @@
         <c:noMultiLvlLbl val="1"/>
       </c:catAx>
       <c:valAx>
-        <c:axId val="319977768"/>
+        <c:axId val="-1481964816"/>
         <c:scaling>
           <c:orientation val="minMax"/>
           <c:max val="20"/>
@@ -5451,7 +5356,7 @@
             <a:endParaRPr lang="en-US"/>
           </a:p>
         </c:txPr>
-        <c:crossAx val="319984432"/>
+        <c:crossAx val="-1481950128"/>
         <c:crosses val="autoZero"/>
         <c:crossBetween val="between"/>
         <c:majorUnit val="5"/>
@@ -5621,7 +5526,7 @@
           <c:order val="1"/>
           <c:tx>
             <c:strRef>
-              <c:f>'[TeamEffort.xlsm]Sprint 2'!$A$18:$A$22</c:f>
+              <c:f>'Sprint 3'!$A$18:$A$22</c:f>
               <c:strCache>
                 <c:ptCount val="1"/>
                 <c:pt idx="0">
@@ -5643,7 +5548,7 @@
           <c:invertIfNegative val="0"/>
           <c:val>
             <c:numRef>
-              <c:f>'[TeamEffort.xlsm]Sprint 2'!$C$20:$P$20</c:f>
+              <c:f>'Sprint 3'!$C$20:$P$20</c:f>
               <c:numCache>
                 <c:formatCode>0.00</c:formatCode>
                 <c:ptCount val="14"/>
@@ -5698,7 +5603,7 @@
           <c:order val="2"/>
           <c:tx>
             <c:strRef>
-              <c:f>'[TeamEffort.xlsm]Sprint 2'!$A$6:$A$10</c:f>
+              <c:f>'Sprint 3'!$A$6:$A$10</c:f>
               <c:strCache>
                 <c:ptCount val="1"/>
                 <c:pt idx="0">
@@ -5719,58 +5624,58 @@
           <c:invertIfNegative val="0"/>
           <c:cat>
             <c:numRef>
-              <c:f>'[TeamEffort.xlsm]Sprint 2'!$C$4:$P$4</c:f>
+              <c:f>'Sprint 3'!$C$4:$P$4</c:f>
               <c:numCache>
                 <c:formatCode>[$-409]dd\-mmm;@</c:formatCode>
                 <c:ptCount val="14"/>
                 <c:pt idx="0">
-                  <c:v>42275</c:v>
+                  <c:v>42303</c:v>
                 </c:pt>
                 <c:pt idx="1">
-                  <c:v>42276</c:v>
+                  <c:v>42304</c:v>
                 </c:pt>
                 <c:pt idx="2">
-                  <c:v>42277</c:v>
+                  <c:v>42305</c:v>
                 </c:pt>
                 <c:pt idx="3">
-                  <c:v>42278</c:v>
+                  <c:v>42306</c:v>
                 </c:pt>
                 <c:pt idx="4">
-                  <c:v>42279</c:v>
+                  <c:v>42307</c:v>
                 </c:pt>
                 <c:pt idx="5">
-                  <c:v>42280</c:v>
+                  <c:v>42308</c:v>
                 </c:pt>
                 <c:pt idx="6">
-                  <c:v>42281</c:v>
+                  <c:v>42309</c:v>
                 </c:pt>
                 <c:pt idx="7">
-                  <c:v>42282</c:v>
+                  <c:v>42310</c:v>
                 </c:pt>
                 <c:pt idx="8">
-                  <c:v>42283</c:v>
+                  <c:v>42311</c:v>
                 </c:pt>
                 <c:pt idx="9">
-                  <c:v>42284</c:v>
+                  <c:v>42312</c:v>
                 </c:pt>
                 <c:pt idx="10">
-                  <c:v>42285</c:v>
+                  <c:v>42313</c:v>
                 </c:pt>
                 <c:pt idx="11">
-                  <c:v>42286</c:v>
+                  <c:v>42314</c:v>
                 </c:pt>
                 <c:pt idx="12">
-                  <c:v>42287</c:v>
+                  <c:v>42315</c:v>
                 </c:pt>
                 <c:pt idx="13">
-                  <c:v>42288</c:v>
+                  <c:v>42316</c:v>
                 </c:pt>
               </c:numCache>
             </c:numRef>
           </c:cat>
           <c:val>
             <c:numRef>
-              <c:f>'[TeamEffort.xlsm]Sprint 2'!$C$8:$P$8</c:f>
+              <c:f>'Sprint 3'!$C$8:$P$8</c:f>
               <c:numCache>
                 <c:formatCode>0.00</c:formatCode>
                 <c:ptCount val="14"/>
@@ -5778,7 +5683,7 @@
                   <c:v>0</c:v>
                 </c:pt>
                 <c:pt idx="1">
-                  <c:v>0</c:v>
+                  <c:v>2</c:v>
                 </c:pt>
                 <c:pt idx="2">
                   <c:v>0</c:v>
@@ -5787,25 +5692,25 @@
                   <c:v>0</c:v>
                 </c:pt>
                 <c:pt idx="4">
-                  <c:v>0</c:v>
+                  <c:v>4</c:v>
                 </c:pt>
                 <c:pt idx="5">
                   <c:v>0</c:v>
                 </c:pt>
                 <c:pt idx="6">
-                  <c:v>5.0670000000000002</c:v>
+                  <c:v>0</c:v>
                 </c:pt>
                 <c:pt idx="7">
-                  <c:v>0.5</c:v>
+                  <c:v>1</c:v>
                 </c:pt>
                 <c:pt idx="8">
                   <c:v>0</c:v>
                 </c:pt>
                 <c:pt idx="9">
-                  <c:v>0</c:v>
+                  <c:v>2</c:v>
                 </c:pt>
                 <c:pt idx="10">
-                  <c:v>3</c:v>
+                  <c:v>0</c:v>
                 </c:pt>
                 <c:pt idx="11">
                   <c:v>0</c:v>
@@ -5830,8 +5735,8 @@
         </c:dLbls>
         <c:gapWidth val="150"/>
         <c:overlap val="100"/>
-        <c:axId val="319980120"/>
-        <c:axId val="319985216"/>
+        <c:axId val="-1481965360"/>
+        <c:axId val="-1481966992"/>
       </c:barChart>
       <c:lineChart>
         <c:grouping val="standard"/>
@@ -5841,7 +5746,7 @@
           <c:order val="0"/>
           <c:tx>
             <c:strRef>
-              <c:f>'[TeamEffort.xlsm]Sprint 2'!$A$30:$A$34</c:f>
+              <c:f>'Sprint 3'!$A$30:$A$34</c:f>
               <c:strCache>
                 <c:ptCount val="1"/>
                 <c:pt idx="0">
@@ -5865,7 +5770,7 @@
           </c:marker>
           <c:val>
             <c:numRef>
-              <c:f>'[TeamEffort.xlsm]Sprint 2'!$C$32:$P$32</c:f>
+              <c:f>'Sprint 3'!$C$32:$P$32</c:f>
               <c:numCache>
                 <c:formatCode>0.00</c:formatCode>
                 <c:ptCount val="14"/>
@@ -5873,43 +5778,43 @@
                   <c:v>0</c:v>
                 </c:pt>
                 <c:pt idx="1">
-                  <c:v>0</c:v>
+                  <c:v>1</c:v>
                 </c:pt>
                 <c:pt idx="2">
-                  <c:v>0</c:v>
+                  <c:v>0.66666666666666663</c:v>
                 </c:pt>
                 <c:pt idx="3">
-                  <c:v>0</c:v>
+                  <c:v>0.5</c:v>
                 </c:pt>
                 <c:pt idx="4">
-                  <c:v>0</c:v>
+                  <c:v>1.2</c:v>
                 </c:pt>
                 <c:pt idx="5">
-                  <c:v>0</c:v>
+                  <c:v>1</c:v>
                 </c:pt>
                 <c:pt idx="6">
-                  <c:v>0.72385714285714287</c:v>
+                  <c:v>0.8571428571428571</c:v>
                 </c:pt>
                 <c:pt idx="7">
-                  <c:v>0.69587500000000002</c:v>
+                  <c:v>0.875</c:v>
                 </c:pt>
                 <c:pt idx="8">
-                  <c:v>0.61855555555555553</c:v>
+                  <c:v>0.77777777777777779</c:v>
                 </c:pt>
                 <c:pt idx="9">
-                  <c:v>0.55669999999999997</c:v>
+                  <c:v>0.9</c:v>
                 </c:pt>
                 <c:pt idx="10">
-                  <c:v>0.77881818181818185</c:v>
+                  <c:v>0.81818181818181823</c:v>
                 </c:pt>
                 <c:pt idx="11">
-                  <c:v>0.71391666666666664</c:v>
+                  <c:v>0.75</c:v>
                 </c:pt>
                 <c:pt idx="12">
-                  <c:v>0.81284615384615388</c:v>
+                  <c:v>0.84615384615384615</c:v>
                 </c:pt>
                 <c:pt idx="13">
-                  <c:v>0.75478571428571428</c:v>
+                  <c:v>0.7857142857142857</c:v>
                 </c:pt>
               </c:numCache>
             </c:numRef>
@@ -5926,11 +5831,11 @@
         </c:dLbls>
         <c:marker val="1"/>
         <c:smooth val="0"/>
-        <c:axId val="319980120"/>
-        <c:axId val="319985216"/>
+        <c:axId val="-1481965360"/>
+        <c:axId val="-1481966992"/>
       </c:lineChart>
       <c:catAx>
-        <c:axId val="319980120"/>
+        <c:axId val="-1481965360"/>
         <c:scaling>
           <c:orientation val="minMax"/>
         </c:scaling>
@@ -6028,7 +5933,7 @@
             <a:endParaRPr lang="en-US"/>
           </a:p>
         </c:txPr>
-        <c:crossAx val="319985216"/>
+        <c:crossAx val="-1481966992"/>
         <c:crosses val="autoZero"/>
         <c:auto val="1"/>
         <c:lblAlgn val="ctr"/>
@@ -6036,7 +5941,7 @@
         <c:noMultiLvlLbl val="1"/>
       </c:catAx>
       <c:valAx>
-        <c:axId val="319985216"/>
+        <c:axId val="-1481966992"/>
         <c:scaling>
           <c:orientation val="minMax"/>
           <c:max val="20"/>
@@ -6144,7 +6049,7 @@
             <a:endParaRPr lang="en-US"/>
           </a:p>
         </c:txPr>
-        <c:crossAx val="319980120"/>
+        <c:crossAx val="-1481965360"/>
         <c:crosses val="autoZero"/>
         <c:crossBetween val="between"/>
         <c:majorUnit val="5"/>
@@ -9706,7 +9611,7 @@
               <a:latin typeface="Calibri"/>
             </a:rPr>
             <a:pPr algn="ctr"/>
-            <a:t>Sprint 2</a:t>
+            <a:t>Sprint 3</a:t>
           </a:fld>
           <a:endParaRPr lang="en-US" sz="1100"/>
         </a:p>
@@ -9818,7 +9723,7 @@
               <a:latin typeface="Calibri"/>
             </a:rPr>
             <a:pPr algn="ctr"/>
-            <a:t>Sprint 2</a:t>
+            <a:t>Sprint 3</a:t>
           </a:fld>
           <a:endParaRPr lang="en-US" sz="1100"/>
         </a:p>
@@ -9972,7 +9877,7 @@
               <a:latin typeface="Calibri"/>
             </a:rPr>
             <a:pPr algn="ctr"/>
-            <a:t>Sprint 2</a:t>
+            <a:t>Sprint 3</a:t>
           </a:fld>
           <a:endParaRPr lang="en-US" sz="1100"/>
         </a:p>
@@ -10126,7 +10031,7 @@
               <a:latin typeface="Calibri"/>
             </a:rPr>
             <a:pPr algn="ctr"/>
-            <a:t>Sprint 2</a:t>
+            <a:t>Sprint 3</a:t>
           </a:fld>
           <a:endParaRPr lang="en-US" sz="1100"/>
         </a:p>
@@ -10444,7 +10349,7 @@
 </file>
 
 <file path=customXml/itemProps1.xml><?xml version="1.0" encoding="utf-8"?>
-<ds:datastoreItem xmlns:ds="http://schemas.openxmlformats.org/officeDocument/2006/customXml" ds:itemID="{4C1F49F1-E77C-40FA-9F5C-4AA102E68F81}">
+<ds:datastoreItem xmlns:ds="http://schemas.openxmlformats.org/officeDocument/2006/customXml" ds:itemID="{D0281150-204D-42B2-94B6-6CD5314A0F51}">
   <ds:schemaRefs>
     <ds:schemaRef ds:uri="http://schemas.openxmlformats.org/officeDocument/2006/bibliography"/>
   </ds:schemaRefs>

</xml_diff>